<commit_message>
xuat view ra dataGridView
</commit_message>
<xml_diff>
--- a/document/NameControls.docx
+++ b/document/NameControls.docx
@@ -4081,6 +4081,77 @@
           </w:tcPr>
           <w:p>
             <w:r>
+              <w:t>Tbx tìm theo tên điện thoại</w:t>
+            </w:r>
+          </w:p>
+        </w:tc>
+        <w:tc>
+          <w:tcPr>
+            <w:tcW w:w="4508" w:type="dxa"/>
+          </w:tcPr>
+          <w:p>
+            <w:pPr>
+              <w:rPr>
+                <w:lang w:val="en-US"/>
+              </w:rPr>
+            </w:pPr>
+            <w:r>
+              <w:rPr>
+                <w:lang w:val="en-US"/>
+              </w:rPr>
+              <w:t>tbx_TimTenDienThoai</w:t>
+            </w:r>
+          </w:p>
+        </w:tc>
+      </w:tr>
+      <w:tr>
+        <w:tc>
+          <w:tcPr>
+            <w:tcW w:w="4508" w:type="dxa"/>
+          </w:tcPr>
+          <w:p>
+            <w:pPr>
+              <w:rPr>
+                <w:lang w:val="en-US"/>
+              </w:rPr>
+            </w:pPr>
+            <w:r>
+              <w:t>Btn tìm theo tên điện t</w:t>
+            </w:r>
+            <w:r>
+              <w:rPr>
+                <w:lang w:val="en-US"/>
+              </w:rPr>
+              <w:t>hoại</w:t>
+            </w:r>
+          </w:p>
+        </w:tc>
+        <w:tc>
+          <w:tcPr>
+            <w:tcW w:w="4508" w:type="dxa"/>
+          </w:tcPr>
+          <w:p>
+            <w:pPr>
+              <w:rPr>
+                <w:lang w:val="en-US"/>
+              </w:rPr>
+            </w:pPr>
+            <w:r>
+              <w:rPr>
+                <w:lang w:val="en-US"/>
+              </w:rPr>
+              <w:t>btn_TimTenDienThoai</w:t>
+            </w:r>
+          </w:p>
+        </w:tc>
+      </w:tr>
+      <w:tr>
+        <w:tc>
+          <w:tcPr>
+            <w:tcW w:w="4508" w:type="dxa"/>
+          </w:tcPr>
+          <w:p>
+            <w:r>
               <w:t xml:space="preserve">Dgv dánh sách điện thoại sẵn có </w:t>
             </w:r>
           </w:p>
@@ -4327,6 +4398,7 @@
           </w:tcPr>
           <w:p>
             <w:r>
+              <w:lastRenderedPageBreak/>
               <w:t>Lbl tổng tiền hóa đơn</w:t>
             </w:r>
           </w:p>
@@ -4398,7 +4470,6 @@
               <w:rPr>
                 <w:lang w:val="en-US"/>
               </w:rPr>
-              <w:lastRenderedPageBreak/>
               <w:t>Btn hoàn thành</w:t>
             </w:r>
           </w:p>
@@ -5896,6 +5967,7 @@
               <w:rPr>
                 <w:lang w:val="en-US"/>
               </w:rPr>
+              <w:lastRenderedPageBreak/>
               <w:t>Cbx chọn imei</w:t>
             </w:r>
           </w:p>
@@ -5957,7 +6029,6 @@
               <w:rPr>
                 <w:lang w:val="en-US"/>
               </w:rPr>
-              <w:lastRenderedPageBreak/>
               <w:t>Btn tạo dòng máy</w:t>
             </w:r>
           </w:p>
@@ -7400,6 +7471,7 @@
               <w:rPr>
                 <w:lang w:val="en-US"/>
               </w:rPr>
+              <w:lastRenderedPageBreak/>
               <w:t>Btn hoàn thành</w:t>
             </w:r>
           </w:p>

</xml_diff>